<commit_message>
modified DoD with git
</commit_message>
<xml_diff>
--- a/Deliverables/INF1B - Definition of Done.docx
+++ b/Deliverables/INF1B - Definition of Done.docx
@@ -13,16 +13,22 @@
         <w:rPr>
           <w:color w:val="auto"/>
         </w:rPr>
-        <w:t>Definition of Done</w:t>
-      </w:r>
+        <w:t xml:space="preserve">Definition of </w:t>
+      </w:r>
+      <w:proofErr w:type="spellStart"/>
       <w:r>
         <w:rPr>
           <w:color w:val="auto"/>
         </w:rPr>
+        <w:t>Done</w:t>
+      </w:r>
+      <w:proofErr w:type="spellEnd"/>
+      <w:r>
+        <w:rPr>
+          <w:color w:val="auto"/>
+        </w:rPr>
         <w:t xml:space="preserve"> – Project 4.</w:t>
       </w:r>
-      <w:bookmarkStart w:id="0" w:name="_GoBack"/>
-      <w:bookmarkEnd w:id="0"/>
     </w:p>
     <w:p>
       <w:pPr>
@@ -41,7 +47,23 @@
           <w:b/>
           <w:i/>
         </w:rPr>
-        <w:t xml:space="preserve">Product Owner </w:t>
+        <w:t xml:space="preserve">Product </w:t>
+      </w:r>
+      <w:proofErr w:type="spellStart"/>
+      <w:r>
+        <w:rPr>
+          <w:b/>
+          <w:i/>
+        </w:rPr>
+        <w:t>Owner</w:t>
+      </w:r>
+      <w:proofErr w:type="spellEnd"/>
+      <w:r>
+        <w:rPr>
+          <w:b/>
+          <w:i/>
+        </w:rPr>
+        <w:t xml:space="preserve"> </w:t>
       </w:r>
       <w:r>
         <w:rPr>
@@ -81,6 +103,7 @@
         </w:rPr>
         <w:t xml:space="preserve"> om als </w:t>
       </w:r>
+      <w:proofErr w:type="spellStart"/>
       <w:r>
         <w:rPr>
           <w:b/>
@@ -88,7 +111,17 @@
           <w:sz w:val="26"/>
           <w:szCs w:val="26"/>
         </w:rPr>
-        <w:t xml:space="preserve">Done </w:t>
+        <w:t>Done</w:t>
+      </w:r>
+      <w:proofErr w:type="spellEnd"/>
+      <w:r>
+        <w:rPr>
+          <w:b/>
+          <w:i/>
+          <w:sz w:val="26"/>
+          <w:szCs w:val="26"/>
+        </w:rPr>
+        <w:t xml:space="preserve"> </w:t>
       </w:r>
       <w:r>
         <w:rPr>
@@ -169,11 +202,19 @@
       <w:r>
         <w:t xml:space="preserve"> desbetreffende </w:t>
       </w:r>
-      <w:r>
-        <w:rPr>
-          <w:i/>
-        </w:rPr>
-        <w:t xml:space="preserve">work item </w:t>
+      <w:proofErr w:type="spellStart"/>
+      <w:r>
+        <w:rPr>
+          <w:i/>
+        </w:rPr>
+        <w:t>work</w:t>
+      </w:r>
+      <w:proofErr w:type="spellEnd"/>
+      <w:r>
+        <w:rPr>
+          <w:i/>
+        </w:rPr>
+        <w:t xml:space="preserve"> item </w:t>
       </w:r>
       <w:r>
         <w:t>tot zich heeft genomen</w:t>
@@ -211,11 +252,24 @@
         <w:t>het gemaakte werk functioneel zijn en werken</w:t>
       </w:r>
       <w:r>
-        <w:t xml:space="preserve"> (dit wordt getest door te compilen en te debuggen in </w:t>
-      </w:r>
-      <w:r>
-        <w:t>Android  studio of Intellij</w:t>
-      </w:r>
+        <w:t xml:space="preserve"> (dit wordt getest door te </w:t>
+      </w:r>
+      <w:proofErr w:type="spellStart"/>
+      <w:r>
+        <w:t>compilen</w:t>
+      </w:r>
+      <w:proofErr w:type="spellEnd"/>
+      <w:r>
+        <w:t xml:space="preserve"> en te debuggen in </w:t>
+      </w:r>
+      <w:r>
+        <w:t xml:space="preserve">Android  studio of </w:t>
+      </w:r>
+      <w:proofErr w:type="spellStart"/>
+      <w:r>
+        <w:t>Intellij</w:t>
+      </w:r>
+      <w:proofErr w:type="spellEnd"/>
       <w:r>
         <w:t>).</w:t>
       </w:r>
@@ -241,12 +295,30 @@
         </w:rPr>
         <w:t>Scrum Team</w:t>
       </w:r>
+    </w:p>
+    <w:p>
+      <w:pPr>
+        <w:pStyle w:val="Lijstalinea"/>
+        <w:numPr>
+          <w:ilvl w:val="1"/>
+          <w:numId w:val="4"/>
+        </w:numPr>
+        <w:rPr>
+          <w:b/>
+          <w:i/>
+        </w:rPr>
+      </w:pPr>
+      <w:r>
+        <w:t xml:space="preserve">het werk moet op git zijn geüpload. </w:t>
+      </w:r>
       <w:r>
         <w:rPr>
           <w:i/>
         </w:rPr>
         <w:br/>
       </w:r>
+      <w:bookmarkStart w:id="0" w:name="_GoBack"/>
+      <w:bookmarkEnd w:id="0"/>
     </w:p>
     <w:p>
       <w:pPr>
@@ -293,8 +365,16 @@
         <w:rPr>
           <w:i/>
         </w:rPr>
-        <w:t>Product Owner</w:t>
-      </w:r>
+        <w:t xml:space="preserve">Product </w:t>
+      </w:r>
+      <w:proofErr w:type="spellStart"/>
+      <w:r>
+        <w:rPr>
+          <w:i/>
+        </w:rPr>
+        <w:t>Owner</w:t>
+      </w:r>
+      <w:proofErr w:type="spellEnd"/>
       <w:r>
         <w:t xml:space="preserve"> </w:t>
       </w:r>
@@ -316,7 +396,21 @@
         <w:rPr>
           <w:i/>
         </w:rPr>
-        <w:t xml:space="preserve">Product Owner </w:t>
+        <w:t xml:space="preserve">Product </w:t>
+      </w:r>
+      <w:proofErr w:type="spellStart"/>
+      <w:r>
+        <w:rPr>
+          <w:i/>
+        </w:rPr>
+        <w:t>Owner</w:t>
+      </w:r>
+      <w:proofErr w:type="spellEnd"/>
+      <w:r>
+        <w:rPr>
+          <w:i/>
+        </w:rPr>
+        <w:t xml:space="preserve"> </w:t>
       </w:r>
       <w:r>
         <w:t>hopen wij conflicten te vermijden en hiermee de productiviteit te verhogen zonder d</w:t>
@@ -423,12 +517,12 @@
         <v:path o:extrusionok="f" gradientshapeok="t" o:connecttype="rect"/>
         <o:lock v:ext="edit" aspectratio="t"/>
       </v:shapetype>
-      <v:shape id="_x0000_i1030" type="#_x0000_t75" style="width:11.25pt;height:11.25pt" o:bullet="t">
+      <v:shape id="_x0000_i1027" type="#_x0000_t75" style="width:11.4pt;height:11.4pt" o:bullet="t">
         <v:imagedata r:id="rId1" o:title="mso3D7E"/>
       </v:shape>
     </w:pict>
   </w:numPicBullet>
-  <w:abstractNum w:abstractNumId="0">
+  <w:abstractNum w:abstractNumId="0" w15:restartNumberingAfterBreak="0">
     <w:nsid w:val="1413604A"/>
     <w:multiLevelType w:val="multilevel"/>
     <w:tmpl w:val="9E4093FA"/>
@@ -522,7 +616,7 @@
       </w:pPr>
     </w:lvl>
   </w:abstractNum>
-  <w:abstractNum w:abstractNumId="1">
+  <w:abstractNum w:abstractNumId="1" w15:restartNumberingAfterBreak="0">
     <w:nsid w:val="14C0384E"/>
     <w:multiLevelType w:val="hybridMultilevel"/>
     <w:tmpl w:val="7FE04548"/>
@@ -635,7 +729,7 @@
       </w:rPr>
     </w:lvl>
   </w:abstractNum>
-  <w:abstractNum w:abstractNumId="2">
+  <w:abstractNum w:abstractNumId="2" w15:restartNumberingAfterBreak="0">
     <w:nsid w:val="41A175CD"/>
     <w:multiLevelType w:val="hybridMultilevel"/>
     <w:tmpl w:val="2F7AE0A6"/>
@@ -721,7 +815,7 @@
       </w:pPr>
     </w:lvl>
   </w:abstractNum>
-  <w:abstractNum w:abstractNumId="3">
+  <w:abstractNum w:abstractNumId="3" w15:restartNumberingAfterBreak="0">
     <w:nsid w:val="5F033061"/>
     <w:multiLevelType w:val="hybridMultilevel"/>
     <w:tmpl w:val="45D435F2"/>
@@ -834,7 +928,7 @@
       </w:rPr>
     </w:lvl>
   </w:abstractNum>
-  <w:abstractNum w:abstractNumId="4">
+  <w:abstractNum w:abstractNumId="4" w15:restartNumberingAfterBreak="0">
     <w:nsid w:val="7C291517"/>
     <w:multiLevelType w:val="hybridMultilevel"/>
     <w:tmpl w:val="21946CF2"/>

</xml_diff>